<commit_message>
Updated parsing functionality and forward function
</commit_message>
<xml_diff>
--- a/Proxy Lab Guidance.docx
+++ b/Proxy Lab Guidance.docx
@@ -1778,12 +1778,7 @@
     </w:p>
     <w:p>
       <w:r>
-        <w:t xml:space="preserve">Proxies are useful for many purposes. Sometimes proxies are used in firewalls, so that browsers behind a firewall can only contact a server beyond the firewall via the proxy. Proxies can also act as anonymizers: by stripping requests of all identifying information, a proxy can make the browser anonymous to Web servers. Proxies can even be used to cache web objects by storing local copies of objects from servers then responding to future requests by reading them out </w:t>
-      </w:r>
-      <w:bookmarkStart w:id="27" w:name="_GoBack"/>
-      <w:bookmarkEnd w:id="27"/>
-      <w:r>
-        <w:t>of its cache rather than by communicating again with remote servers.</w:t>
+        <w:t>Proxies are useful for many purposes. Sometimes proxies are used in firewalls, so that browsers behind a firewall can only contact a server beyond the firewall via the proxy. Proxies can also act as anonymizers: by stripping requests of all identifying information, a proxy can make the browser anonymous to Web servers. Proxies can even be used to cache web objects by storing local copies of objects from servers then responding to future requests by reading them out of its cache rather than by communicating again with remote servers.</w:t>
       </w:r>
     </w:p>
     <w:p>
@@ -1918,7 +1913,16 @@
         <w:spacing w:line="240" w:lineRule="auto"/>
       </w:pPr>
       <w:r>
-        <w:t>When started, your proxy should listen for incoming connections on a port whose number will be specified on the command line. Once a connection is established, your proxy should read the entirety of the request from the client and parse the request. It should determine whether the client has sent a valid HTTP request; if so, it can then establish its own connection to the appropriate web server then request the object the client specified. Finally, your proxy should read the server’s response and forward it to the client.</w:t>
+        <w:t xml:space="preserve">When started, your proxy should listen for incoming connections on a </w:t>
+      </w:r>
+      <w:r>
+        <w:rPr>
+          <w:highlight w:val="yellow"/>
+        </w:rPr>
+        <w:t>port whose number will be specified on the command line.</w:t>
+      </w:r>
+      <w:r>
+        <w:t xml:space="preserve"> Once a connection is established, your proxy should read the entirety of the request from the client and parse the request. It should determine whether the client has sent a valid HTTP request; if so, it can then establish its own connection to the appropriate web server then request the object the client specified. Finally, your proxy should read the server’s response and forward it to the client.</w:t>
       </w:r>
     </w:p>
     <w:p>
@@ -3499,7 +3503,12 @@
         <w:spacing w:line="240" w:lineRule="auto"/>
       </w:pPr>
       <w:r>
-        <w:t>Fortunately, there are many tools you can use to debug and test your proxy. Be sure to exercise all code paths and test a representative set of inputs, including base cases, typical cases, and edge cases.</w:t>
+        <w:t>Fortunately, there are many tools you can use to debug and test your proxy. Be sure to exercise all code paths and test a</w:t>
+      </w:r>
+      <w:bookmarkStart w:id="27" w:name="_GoBack"/>
+      <w:bookmarkEnd w:id="27"/>
+      <w:r>
+        <w:t xml:space="preserve"> representative set of inputs, including base cases, typical cases, and edge cases.</w:t>
       </w:r>
     </w:p>
     <w:p>

</xml_diff>

<commit_message>
Fixed a typo in forward_request() that cause a invalid request to be sent
</commit_message>
<xml_diff>
--- a/Proxy Lab Guidance.docx
+++ b/Proxy Lab Guidance.docx
@@ -255,8 +255,8 @@
         <w:pStyle w:val="2"/>
         <w:jc w:val="center"/>
       </w:pPr>
-      <w:bookmarkStart w:id="0" w:name="_Toc86697442"/>
-      <w:bookmarkStart w:id="1" w:name="_Toc174871447"/>
+      <w:bookmarkStart w:id="0" w:name="_Toc174871447"/>
+      <w:bookmarkStart w:id="1" w:name="_Toc86697442"/>
       <w:r>
         <w:rPr>
           <w:rFonts w:hint="eastAsia"/>
@@ -1669,8 +1669,8 @@
       <w:pPr>
         <w:pStyle w:val="2"/>
       </w:pPr>
-      <w:bookmarkStart w:id="2" w:name="_Toc174871448"/>
-      <w:bookmarkStart w:id="3" w:name="_Toc86697443"/>
+      <w:bookmarkStart w:id="2" w:name="_Toc86697443"/>
+      <w:bookmarkStart w:id="3" w:name="_Toc174871448"/>
       <w:r>
         <w:rPr>
           <w:rFonts w:hint="eastAsia"/>
@@ -2235,7 +2235,12 @@
         <w:spacing w:line="240" w:lineRule="auto"/>
       </w:pPr>
       <w:r>
-        <w:t>The header is provided on two separate lines because it does not fit as a single line in the writeup, but your proxy should send the header as a single line.</w:t>
+        <w:t>The header is provided on two separate lines bec</w:t>
+      </w:r>
+      <w:bookmarkStart w:id="27" w:name="_GoBack"/>
+      <w:bookmarkEnd w:id="27"/>
+      <w:r>
+        <w:t>ause it does not fit as a single line in the writeup, but your proxy should send the header as a single line.</w:t>
       </w:r>
     </w:p>
     <w:p>
@@ -2372,8 +2377,14 @@
     <w:p>
       <w:pPr>
         <w:spacing w:line="240" w:lineRule="auto"/>
-      </w:pPr>
-      <w:r>
+        <w:rPr>
+          <w:highlight w:val="yellow"/>
+        </w:rPr>
+      </w:pPr>
+      <w:r>
+        <w:rPr>
+          <w:highlight w:val="yellow"/>
+        </w:rPr>
         <w:t>Finally, if a browser sends any additional request headers as part of an HTTP request, your proxy should forward them unchanged.</w:t>
       </w:r>
     </w:p>
@@ -2404,6 +2415,9 @@
     <w:p>
       <w:pPr>
         <w:spacing w:line="240" w:lineRule="auto"/>
+        <w:rPr>
+          <w:highlight w:val="yellow"/>
+        </w:rPr>
       </w:pPr>
       <w:r>
         <w:t xml:space="preserve">The HTTP request port is an optional field in the URL of an HTTP request. That is, the URL may be of the form, </w:t>
@@ -2424,7 +2438,13 @@
         <w:t>www.seu.edu</w:t>
       </w:r>
       <w:r>
-        <w:t xml:space="preserve"> on port 8080 instead of the default HTTP port, which is port 80. Your proxy must properly function whether or not the port number is included in the URL.</w:t>
+        <w:t xml:space="preserve"> on port 8080 instead of the default HTTP port, which is port 80. </w:t>
+      </w:r>
+      <w:r>
+        <w:rPr>
+          <w:highlight w:val="yellow"/>
+        </w:rPr>
+        <w:t>Your proxy must properly function whether or not the port number is included in the URL.</w:t>
       </w:r>
     </w:p>
     <w:p>
@@ -3503,12 +3523,7 @@
         <w:spacing w:line="240" w:lineRule="auto"/>
       </w:pPr>
       <w:r>
-        <w:t>Fortunately, there are many tools you can use to debug and test your proxy. Be sure to exercise all code paths and test a</w:t>
-      </w:r>
-      <w:bookmarkStart w:id="27" w:name="_GoBack"/>
-      <w:bookmarkEnd w:id="27"/>
-      <w:r>
-        <w:t xml:space="preserve"> representative set of inputs, including base cases, typical cases, and edge cases.</w:t>
+        <w:t>Fortunately, there are many tools you can use to debug and test your proxy. Be sure to exercise all code paths and test a representative set of inputs, including base cases, typical cases, and edge cases.</w:t>
       </w:r>
     </w:p>
     <w:p>
@@ -4212,7 +4227,7 @@
     <w:sdtPr>
       <w:id w:val="-1"/>
       <w:docPartObj>
-        <w:docPartGallery w:val="AutoText"/>
+        <w:docPartGallery w:val="autotext"/>
       </w:docPartObj>
     </w:sdtPr>
     <w:sdtContent>
@@ -4272,7 +4287,7 @@
     <w:sdtPr>
       <w:id w:val="-1"/>
       <w:docPartObj>
-        <w:docPartGallery w:val="AutoText"/>
+        <w:docPartGallery w:val="autotext"/>
       </w:docPartObj>
     </w:sdtPr>
     <w:sdtContent>
@@ -4724,7 +4739,7 @@
     <w:lsdException w:qFormat="1" w:uiPriority="9" w:semiHidden="0" w:name="heading 3"/>
     <w:lsdException w:qFormat="1" w:uiPriority="9" w:semiHidden="0" w:name="heading 4"/>
     <w:lsdException w:qFormat="1" w:uiPriority="9" w:semiHidden="0" w:name="heading 5"/>
-    <w:lsdException w:uiPriority="9" w:semiHidden="0" w:name="heading 6"/>
+    <w:lsdException w:qFormat="1" w:uiPriority="9" w:semiHidden="0" w:name="heading 6"/>
     <w:lsdException w:uiPriority="9" w:name="heading 7"/>
     <w:lsdException w:qFormat="1" w:uiPriority="9" w:name="heading 8"/>
     <w:lsdException w:qFormat="1" w:uiPriority="9" w:name="heading 9"/>
@@ -5083,6 +5098,7 @@
     <w:next w:val="1"/>
     <w:link w:val="44"/>
     <w:unhideWhenUsed/>
+    <w:qFormat/>
     <w:uiPriority w:val="9"/>
     <w:pPr>
       <w:spacing w:line="240" w:lineRule="auto"/>

</xml_diff>